<commit_message>
TransactionHistory Testing 26 November 2021
</commit_message>
<xml_diff>
--- a/Test Case/GoodsTransactionHistoryTestCase.docx
+++ b/Test Case/GoodsTransactionHistoryTestCase.docx
@@ -9,14 +9,15 @@
         <w:tblLook w:val="04A0" w:firstRow="1" w:lastRow="0" w:firstColumn="1" w:lastColumn="0" w:noHBand="0" w:noVBand="1"/>
       </w:tblPr>
       <w:tblGrid>
-        <w:gridCol w:w="1838"/>
-        <w:gridCol w:w="3119"/>
-        <w:gridCol w:w="2976"/>
+        <w:gridCol w:w="1408"/>
+        <w:gridCol w:w="2410"/>
+        <w:gridCol w:w="2998"/>
+        <w:gridCol w:w="2190"/>
       </w:tblGrid>
       <w:tr>
         <w:tc>
           <w:tcPr>
-            <w:tcW w:w="1838" w:type="dxa"/>
+            <w:tcW w:w="1408" w:type="dxa"/>
             <w:tcBorders>
               <w:top w:val="single" w:sz="8" w:space="0" w:color="auto"/>
               <w:left w:val="single" w:sz="8" w:space="0" w:color="auto"/>
@@ -40,7 +41,7 @@
         </w:tc>
         <w:tc>
           <w:tcPr>
-            <w:tcW w:w="3119" w:type="dxa"/>
+            <w:tcW w:w="2410" w:type="dxa"/>
             <w:tcBorders>
               <w:top w:val="single" w:sz="8" w:space="0" w:color="auto"/>
               <w:left w:val="single" w:sz="8" w:space="0" w:color="auto"/>
@@ -68,13 +69,13 @@
                 <w:sz w:val="24"/>
                 <w:szCs w:val="24"/>
               </w:rPr>
-              <w:t>Input</w:t>
-            </w:r>
-          </w:p>
-        </w:tc>
-        <w:tc>
-          <w:tcPr>
-            <w:tcW w:w="2976" w:type="dxa"/>
+              <w:t>Aktivitas Input</w:t>
+            </w:r>
+          </w:p>
+        </w:tc>
+        <w:tc>
+          <w:tcPr>
+            <w:tcW w:w="2998" w:type="dxa"/>
             <w:tcBorders>
               <w:top w:val="single" w:sz="8" w:space="0" w:color="auto"/>
               <w:left w:val="single" w:sz="8" w:space="0" w:color="auto"/>
@@ -102,7 +103,41 @@
                 <w:sz w:val="24"/>
                 <w:szCs w:val="24"/>
               </w:rPr>
-              <w:t>Expected Output</w:t>
+              <w:t>Output yang diharapkan</w:t>
+            </w:r>
+          </w:p>
+        </w:tc>
+        <w:tc>
+          <w:tcPr>
+            <w:tcW w:w="2190" w:type="dxa"/>
+            <w:tcBorders>
+              <w:top w:val="single" w:sz="8" w:space="0" w:color="auto"/>
+              <w:left w:val="single" w:sz="8" w:space="0" w:color="auto"/>
+              <w:bottom w:val="single" w:sz="8" w:space="0" w:color="auto"/>
+              <w:right w:val="single" w:sz="8" w:space="0" w:color="auto"/>
+            </w:tcBorders>
+            <w:shd w:val="clear" w:color="auto" w:fill="FBE4D5" w:themeFill="accent2" w:themeFillTint="33"/>
+          </w:tcPr>
+          <w:p>
+            <w:pPr>
+              <w:jc w:val="center"/>
+              <w:rPr>
+                <w:rFonts w:ascii="Times New Roman" w:hAnsi="Times New Roman" w:cs="Times New Roman"/>
+                <w:b/>
+                <w:bCs/>
+                <w:sz w:val="24"/>
+                <w:szCs w:val="24"/>
+              </w:rPr>
+            </w:pPr>
+            <w:r>
+              <w:rPr>
+                <w:rFonts w:ascii="Times New Roman" w:hAnsi="Times New Roman" w:cs="Times New Roman"/>
+                <w:b/>
+                <w:bCs/>
+                <w:sz w:val="24"/>
+                <w:szCs w:val="24"/>
+              </w:rPr>
+              <w:t>Hasil Pengamatan</w:t>
             </w:r>
           </w:p>
         </w:tc>
@@ -110,7 +145,7 @@
       <w:tr>
         <w:tc>
           <w:tcPr>
-            <w:tcW w:w="1838" w:type="dxa"/>
+            <w:tcW w:w="1408" w:type="dxa"/>
             <w:vMerge w:val="restart"/>
             <w:tcBorders>
               <w:left w:val="single" w:sz="8" w:space="0" w:color="auto"/>
@@ -139,7 +174,7 @@
         </w:tc>
         <w:tc>
           <w:tcPr>
-            <w:tcW w:w="3119" w:type="dxa"/>
+            <w:tcW w:w="2410" w:type="dxa"/>
             <w:tcBorders>
               <w:left w:val="single" w:sz="8" w:space="0" w:color="auto"/>
               <w:bottom w:val="single" w:sz="8" w:space="0" w:color="auto"/>
@@ -154,101 +189,19 @@
                 <w:szCs w:val="24"/>
               </w:rPr>
             </w:pPr>
-            <w:proofErr w:type="spellStart"/>
-            <w:r>
-              <w:rPr>
-                <w:rFonts w:ascii="Times New Roman" w:hAnsi="Times New Roman" w:cs="Times New Roman"/>
-                <w:sz w:val="24"/>
-                <w:szCs w:val="24"/>
-              </w:rPr>
-              <w:t>Memasukkan</w:t>
-            </w:r>
-            <w:proofErr w:type="spellEnd"/>
-            <w:r>
-              <w:rPr>
-                <w:rFonts w:ascii="Times New Roman" w:hAnsi="Times New Roman" w:cs="Times New Roman"/>
-                <w:sz w:val="24"/>
-                <w:szCs w:val="24"/>
-              </w:rPr>
-              <w:t xml:space="preserve"> Purchase Date </w:t>
-            </w:r>
-            <w:proofErr w:type="spellStart"/>
-            <w:r>
-              <w:rPr>
-                <w:rFonts w:ascii="Times New Roman" w:hAnsi="Times New Roman" w:cs="Times New Roman"/>
-                <w:sz w:val="24"/>
-                <w:szCs w:val="24"/>
-              </w:rPr>
-              <w:t>dari</w:t>
-            </w:r>
-            <w:proofErr w:type="spellEnd"/>
-            <w:r>
-              <w:rPr>
-                <w:rFonts w:ascii="Times New Roman" w:hAnsi="Times New Roman" w:cs="Times New Roman"/>
-                <w:sz w:val="24"/>
-                <w:szCs w:val="24"/>
-              </w:rPr>
-              <w:t xml:space="preserve">, Purchase Date </w:t>
-            </w:r>
-            <w:proofErr w:type="spellStart"/>
-            <w:r>
-              <w:rPr>
-                <w:rFonts w:ascii="Times New Roman" w:hAnsi="Times New Roman" w:cs="Times New Roman"/>
-                <w:sz w:val="24"/>
-                <w:szCs w:val="24"/>
-              </w:rPr>
-              <w:t>sampai</w:t>
-            </w:r>
-            <w:proofErr w:type="spellEnd"/>
-            <w:r>
-              <w:rPr>
-                <w:rFonts w:ascii="Times New Roman" w:hAnsi="Times New Roman" w:cs="Times New Roman"/>
-                <w:sz w:val="24"/>
-                <w:szCs w:val="24"/>
-              </w:rPr>
-              <w:t xml:space="preserve">, dan </w:t>
-            </w:r>
-            <w:proofErr w:type="spellStart"/>
-            <w:r>
-              <w:rPr>
-                <w:rFonts w:ascii="Times New Roman" w:hAnsi="Times New Roman" w:cs="Times New Roman"/>
-                <w:sz w:val="24"/>
-                <w:szCs w:val="24"/>
-              </w:rPr>
-              <w:t>menekan</w:t>
-            </w:r>
-            <w:proofErr w:type="spellEnd"/>
-            <w:r>
-              <w:rPr>
-                <w:rFonts w:ascii="Times New Roman" w:hAnsi="Times New Roman" w:cs="Times New Roman"/>
-                <w:sz w:val="24"/>
-                <w:szCs w:val="24"/>
-              </w:rPr>
-              <w:t xml:space="preserve"> </w:t>
-            </w:r>
-            <w:proofErr w:type="spellStart"/>
-            <w:r>
-              <w:rPr>
-                <w:rFonts w:ascii="Times New Roman" w:hAnsi="Times New Roman" w:cs="Times New Roman"/>
-                <w:sz w:val="24"/>
-                <w:szCs w:val="24"/>
-              </w:rPr>
-              <w:t>tombol</w:t>
-            </w:r>
-            <w:proofErr w:type="spellEnd"/>
-            <w:r>
-              <w:rPr>
-                <w:rFonts w:ascii="Times New Roman" w:hAnsi="Times New Roman" w:cs="Times New Roman"/>
-                <w:sz w:val="24"/>
-                <w:szCs w:val="24"/>
-              </w:rPr>
-              <w:t xml:space="preserve"> Submit</w:t>
-            </w:r>
-          </w:p>
-        </w:tc>
-        <w:tc>
-          <w:tcPr>
-            <w:tcW w:w="2976" w:type="dxa"/>
+            <w:r>
+              <w:rPr>
+                <w:rFonts w:ascii="Times New Roman" w:hAnsi="Times New Roman" w:cs="Times New Roman"/>
+                <w:sz w:val="24"/>
+                <w:szCs w:val="24"/>
+              </w:rPr>
+              <w:t>Memasukan filter tanggal untuk data header transaksi</w:t>
+            </w:r>
+          </w:p>
+        </w:tc>
+        <w:tc>
+          <w:tcPr>
+            <w:tcW w:w="2998" w:type="dxa"/>
             <w:tcBorders>
               <w:left w:val="single" w:sz="8" w:space="0" w:color="auto"/>
               <w:bottom w:val="single" w:sz="8" w:space="0" w:color="auto"/>
@@ -263,95 +216,69 @@
                 <w:szCs w:val="24"/>
               </w:rPr>
             </w:pPr>
-            <w:proofErr w:type="spellStart"/>
-            <w:r>
-              <w:rPr>
-                <w:rFonts w:ascii="Times New Roman" w:hAnsi="Times New Roman" w:cs="Times New Roman"/>
-                <w:sz w:val="24"/>
-                <w:szCs w:val="24"/>
-              </w:rPr>
-              <w:t>Muncul</w:t>
-            </w:r>
-            <w:proofErr w:type="spellEnd"/>
-            <w:r>
-              <w:rPr>
-                <w:rFonts w:ascii="Times New Roman" w:hAnsi="Times New Roman" w:cs="Times New Roman"/>
-                <w:sz w:val="24"/>
-                <w:szCs w:val="24"/>
-              </w:rPr>
-              <w:t xml:space="preserve"> daftar Purchase </w:t>
-            </w:r>
-            <w:proofErr w:type="spellStart"/>
-            <w:r>
-              <w:rPr>
-                <w:rFonts w:ascii="Times New Roman" w:hAnsi="Times New Roman" w:cs="Times New Roman"/>
-                <w:sz w:val="24"/>
-                <w:szCs w:val="24"/>
-              </w:rPr>
-              <w:t>sesuai</w:t>
-            </w:r>
-            <w:proofErr w:type="spellEnd"/>
-            <w:r>
-              <w:rPr>
-                <w:rFonts w:ascii="Times New Roman" w:hAnsi="Times New Roman" w:cs="Times New Roman"/>
-                <w:sz w:val="24"/>
-                <w:szCs w:val="24"/>
-              </w:rPr>
-              <w:t xml:space="preserve"> </w:t>
-            </w:r>
-            <w:proofErr w:type="spellStart"/>
-            <w:r>
-              <w:rPr>
-                <w:rFonts w:ascii="Times New Roman" w:hAnsi="Times New Roman" w:cs="Times New Roman"/>
-                <w:sz w:val="24"/>
-                <w:szCs w:val="24"/>
-              </w:rPr>
-              <w:t>dengan</w:t>
-            </w:r>
-            <w:proofErr w:type="spellEnd"/>
-            <w:r>
-              <w:rPr>
-                <w:rFonts w:ascii="Times New Roman" w:hAnsi="Times New Roman" w:cs="Times New Roman"/>
-                <w:sz w:val="24"/>
-                <w:szCs w:val="24"/>
-              </w:rPr>
-              <w:t xml:space="preserve"> </w:t>
-            </w:r>
-            <w:proofErr w:type="spellStart"/>
-            <w:r>
-              <w:rPr>
-                <w:rFonts w:ascii="Times New Roman" w:hAnsi="Times New Roman" w:cs="Times New Roman"/>
-                <w:sz w:val="24"/>
-                <w:szCs w:val="24"/>
-              </w:rPr>
-              <w:t>tanggal</w:t>
-            </w:r>
-            <w:proofErr w:type="spellEnd"/>
-            <w:r>
-              <w:rPr>
-                <w:rFonts w:ascii="Times New Roman" w:hAnsi="Times New Roman" w:cs="Times New Roman"/>
-                <w:sz w:val="24"/>
-                <w:szCs w:val="24"/>
-              </w:rPr>
-              <w:t xml:space="preserve"> yang </w:t>
-            </w:r>
-            <w:proofErr w:type="spellStart"/>
-            <w:r>
-              <w:rPr>
-                <w:rFonts w:ascii="Times New Roman" w:hAnsi="Times New Roman" w:cs="Times New Roman"/>
-                <w:sz w:val="24"/>
-                <w:szCs w:val="24"/>
-              </w:rPr>
-              <w:t>diinput</w:t>
-            </w:r>
-            <w:proofErr w:type="spellEnd"/>
-            <w:r>
-              <w:rPr>
-                <w:rFonts w:ascii="Times New Roman" w:hAnsi="Times New Roman" w:cs="Times New Roman"/>
-                <w:sz w:val="24"/>
-                <w:szCs w:val="24"/>
-              </w:rPr>
-              <w:t xml:space="preserve">  </w:t>
+            <w:r>
+              <w:rPr>
+                <w:rFonts w:ascii="Times New Roman" w:hAnsi="Times New Roman" w:cs="Times New Roman"/>
+                <w:sz w:val="24"/>
+                <w:szCs w:val="24"/>
+              </w:rPr>
+              <w:t>Muncul daftar Purchase sesuai dengan tanggal yang diinput</w:t>
+            </w:r>
+          </w:p>
+        </w:tc>
+        <w:tc>
+          <w:tcPr>
+            <w:tcW w:w="2190" w:type="dxa"/>
+            <w:tcBorders>
+              <w:left w:val="single" w:sz="8" w:space="0" w:color="auto"/>
+              <w:bottom w:val="single" w:sz="8" w:space="0" w:color="auto"/>
+              <w:right w:val="single" w:sz="8" w:space="0" w:color="auto"/>
+            </w:tcBorders>
+          </w:tcPr>
+          <w:p>
+            <w:pPr>
+              <w:rPr>
+                <w:rFonts w:ascii="Times New Roman" w:hAnsi="Times New Roman" w:cs="Times New Roman"/>
+                <w:b/>
+                <w:bCs/>
+                <w:color w:val="70AD47" w:themeColor="accent6"/>
+                <w:sz w:val="24"/>
+                <w:szCs w:val="24"/>
+              </w:rPr>
+            </w:pPr>
+            <w:r>
+              <w:rPr>
+                <w:rFonts w:ascii="Times New Roman" w:hAnsi="Times New Roman" w:cs="Times New Roman"/>
+                <w:b/>
+                <w:bCs/>
+                <w:color w:val="70AD47" w:themeColor="accent6"/>
+                <w:sz w:val="24"/>
+                <w:szCs w:val="24"/>
+              </w:rPr>
+              <w:t>PASS</w:t>
+            </w:r>
+          </w:p>
+          <w:p>
+            <w:pPr>
+              <w:rPr>
+                <w:rFonts w:ascii="Times New Roman" w:hAnsi="Times New Roman" w:cs="Times New Roman"/>
+                <w:b/>
+                <w:bCs/>
+                <w:color w:val="000000" w:themeColor="text1"/>
+                <w:sz w:val="24"/>
+                <w:szCs w:val="24"/>
+              </w:rPr>
+            </w:pPr>
+            <w:r>
+              <w:rPr>
+                <w:rFonts w:ascii="Times New Roman" w:hAnsi="Times New Roman" w:cs="Times New Roman"/>
+                <w:b/>
+                <w:bCs/>
+                <w:color w:val="000000" w:themeColor="text1"/>
+                <w:sz w:val="24"/>
+                <w:szCs w:val="24"/>
+              </w:rPr>
+              <w:t>26 November 2021</w:t>
             </w:r>
           </w:p>
         </w:tc>
@@ -359,7 +286,7 @@
       <w:tr>
         <w:tc>
           <w:tcPr>
-            <w:tcW w:w="1838" w:type="dxa"/>
+            <w:tcW w:w="1408" w:type="dxa"/>
             <w:vMerge/>
             <w:tcBorders>
               <w:left w:val="single" w:sz="8" w:space="0" w:color="auto"/>
@@ -379,7 +306,7 @@
         </w:tc>
         <w:tc>
           <w:tcPr>
-            <w:tcW w:w="3119" w:type="dxa"/>
+            <w:tcW w:w="2410" w:type="dxa"/>
             <w:tcBorders>
               <w:left w:val="single" w:sz="8" w:space="0" w:color="auto"/>
               <w:bottom w:val="single" w:sz="8" w:space="0" w:color="auto"/>
@@ -394,101 +321,19 @@
                 <w:szCs w:val="24"/>
               </w:rPr>
             </w:pPr>
-            <w:proofErr w:type="spellStart"/>
-            <w:r>
-              <w:rPr>
-                <w:rFonts w:ascii="Times New Roman" w:hAnsi="Times New Roman" w:cs="Times New Roman"/>
-                <w:sz w:val="24"/>
-                <w:szCs w:val="24"/>
-              </w:rPr>
-              <w:t>Memasukkan</w:t>
-            </w:r>
-            <w:proofErr w:type="spellEnd"/>
-            <w:r>
-              <w:rPr>
-                <w:rFonts w:ascii="Times New Roman" w:hAnsi="Times New Roman" w:cs="Times New Roman"/>
-                <w:sz w:val="24"/>
-                <w:szCs w:val="24"/>
-              </w:rPr>
-              <w:t xml:space="preserve"> Receive Date </w:t>
-            </w:r>
-            <w:proofErr w:type="spellStart"/>
-            <w:r>
-              <w:rPr>
-                <w:rFonts w:ascii="Times New Roman" w:hAnsi="Times New Roman" w:cs="Times New Roman"/>
-                <w:sz w:val="24"/>
-                <w:szCs w:val="24"/>
-              </w:rPr>
-              <w:t>dari</w:t>
-            </w:r>
-            <w:proofErr w:type="spellEnd"/>
-            <w:r>
-              <w:rPr>
-                <w:rFonts w:ascii="Times New Roman" w:hAnsi="Times New Roman" w:cs="Times New Roman"/>
-                <w:sz w:val="24"/>
-                <w:szCs w:val="24"/>
-              </w:rPr>
-              <w:t xml:space="preserve">, Receive Date </w:t>
-            </w:r>
-            <w:proofErr w:type="spellStart"/>
-            <w:r>
-              <w:rPr>
-                <w:rFonts w:ascii="Times New Roman" w:hAnsi="Times New Roman" w:cs="Times New Roman"/>
-                <w:sz w:val="24"/>
-                <w:szCs w:val="24"/>
-              </w:rPr>
-              <w:t>sampai</w:t>
-            </w:r>
-            <w:proofErr w:type="spellEnd"/>
-            <w:r>
-              <w:rPr>
-                <w:rFonts w:ascii="Times New Roman" w:hAnsi="Times New Roman" w:cs="Times New Roman"/>
-                <w:sz w:val="24"/>
-                <w:szCs w:val="24"/>
-              </w:rPr>
-              <w:t xml:space="preserve">, dan </w:t>
-            </w:r>
-            <w:proofErr w:type="spellStart"/>
-            <w:r>
-              <w:rPr>
-                <w:rFonts w:ascii="Times New Roman" w:hAnsi="Times New Roman" w:cs="Times New Roman"/>
-                <w:sz w:val="24"/>
-                <w:szCs w:val="24"/>
-              </w:rPr>
-              <w:t>menekan</w:t>
-            </w:r>
-            <w:proofErr w:type="spellEnd"/>
-            <w:r>
-              <w:rPr>
-                <w:rFonts w:ascii="Times New Roman" w:hAnsi="Times New Roman" w:cs="Times New Roman"/>
-                <w:sz w:val="24"/>
-                <w:szCs w:val="24"/>
-              </w:rPr>
-              <w:t xml:space="preserve"> </w:t>
-            </w:r>
-            <w:proofErr w:type="spellStart"/>
-            <w:r>
-              <w:rPr>
-                <w:rFonts w:ascii="Times New Roman" w:hAnsi="Times New Roman" w:cs="Times New Roman"/>
-                <w:sz w:val="24"/>
-                <w:szCs w:val="24"/>
-              </w:rPr>
-              <w:t>tombol</w:t>
-            </w:r>
-            <w:proofErr w:type="spellEnd"/>
-            <w:r>
-              <w:rPr>
-                <w:rFonts w:ascii="Times New Roman" w:hAnsi="Times New Roman" w:cs="Times New Roman"/>
-                <w:sz w:val="24"/>
-                <w:szCs w:val="24"/>
-              </w:rPr>
-              <w:t xml:space="preserve"> Submit</w:t>
-            </w:r>
-          </w:p>
-        </w:tc>
-        <w:tc>
-          <w:tcPr>
-            <w:tcW w:w="2976" w:type="dxa"/>
+            <w:r>
+              <w:rPr>
+                <w:rFonts w:ascii="Times New Roman" w:hAnsi="Times New Roman" w:cs="Times New Roman"/>
+                <w:sz w:val="24"/>
+                <w:szCs w:val="24"/>
+              </w:rPr>
+              <w:t>Menekan tombol detail pada sebuah header transaksi</w:t>
+            </w:r>
+          </w:p>
+        </w:tc>
+        <w:tc>
+          <w:tcPr>
+            <w:tcW w:w="2998" w:type="dxa"/>
             <w:tcBorders>
               <w:left w:val="single" w:sz="8" w:space="0" w:color="auto"/>
               <w:bottom w:val="single" w:sz="8" w:space="0" w:color="auto"/>
@@ -503,95 +348,66 @@
                 <w:szCs w:val="24"/>
               </w:rPr>
             </w:pPr>
-            <w:proofErr w:type="spellStart"/>
-            <w:r>
-              <w:rPr>
-                <w:rFonts w:ascii="Times New Roman" w:hAnsi="Times New Roman" w:cs="Times New Roman"/>
-                <w:sz w:val="24"/>
-                <w:szCs w:val="24"/>
-              </w:rPr>
-              <w:t>Muncul</w:t>
-            </w:r>
-            <w:proofErr w:type="spellEnd"/>
-            <w:r>
-              <w:rPr>
-                <w:rFonts w:ascii="Times New Roman" w:hAnsi="Times New Roman" w:cs="Times New Roman"/>
-                <w:sz w:val="24"/>
-                <w:szCs w:val="24"/>
-              </w:rPr>
-              <w:t xml:space="preserve"> daftar Receive </w:t>
-            </w:r>
-            <w:proofErr w:type="spellStart"/>
-            <w:r>
-              <w:rPr>
-                <w:rFonts w:ascii="Times New Roman" w:hAnsi="Times New Roman" w:cs="Times New Roman"/>
-                <w:sz w:val="24"/>
-                <w:szCs w:val="24"/>
-              </w:rPr>
-              <w:t>sesuai</w:t>
-            </w:r>
-            <w:proofErr w:type="spellEnd"/>
-            <w:r>
-              <w:rPr>
-                <w:rFonts w:ascii="Times New Roman" w:hAnsi="Times New Roman" w:cs="Times New Roman"/>
-                <w:sz w:val="24"/>
-                <w:szCs w:val="24"/>
-              </w:rPr>
-              <w:t xml:space="preserve"> </w:t>
-            </w:r>
-            <w:proofErr w:type="spellStart"/>
-            <w:r>
-              <w:rPr>
-                <w:rFonts w:ascii="Times New Roman" w:hAnsi="Times New Roman" w:cs="Times New Roman"/>
-                <w:sz w:val="24"/>
-                <w:szCs w:val="24"/>
-              </w:rPr>
-              <w:t>dengan</w:t>
-            </w:r>
-            <w:proofErr w:type="spellEnd"/>
-            <w:r>
-              <w:rPr>
-                <w:rFonts w:ascii="Times New Roman" w:hAnsi="Times New Roman" w:cs="Times New Roman"/>
-                <w:sz w:val="24"/>
-                <w:szCs w:val="24"/>
-              </w:rPr>
-              <w:t xml:space="preserve"> </w:t>
-            </w:r>
-            <w:proofErr w:type="spellStart"/>
-            <w:r>
-              <w:rPr>
-                <w:rFonts w:ascii="Times New Roman" w:hAnsi="Times New Roman" w:cs="Times New Roman"/>
-                <w:sz w:val="24"/>
-                <w:szCs w:val="24"/>
-              </w:rPr>
-              <w:t>tanggal</w:t>
-            </w:r>
-            <w:proofErr w:type="spellEnd"/>
-            <w:r>
-              <w:rPr>
-                <w:rFonts w:ascii="Times New Roman" w:hAnsi="Times New Roman" w:cs="Times New Roman"/>
-                <w:sz w:val="24"/>
-                <w:szCs w:val="24"/>
-              </w:rPr>
-              <w:t xml:space="preserve"> yang </w:t>
-            </w:r>
-            <w:proofErr w:type="spellStart"/>
-            <w:r>
-              <w:rPr>
-                <w:rFonts w:ascii="Times New Roman" w:hAnsi="Times New Roman" w:cs="Times New Roman"/>
-                <w:sz w:val="24"/>
-                <w:szCs w:val="24"/>
-              </w:rPr>
-              <w:t>diinput</w:t>
-            </w:r>
-            <w:proofErr w:type="spellEnd"/>
-            <w:r>
-              <w:rPr>
-                <w:rFonts w:ascii="Times New Roman" w:hAnsi="Times New Roman" w:cs="Times New Roman"/>
-                <w:sz w:val="24"/>
-                <w:szCs w:val="24"/>
-              </w:rPr>
-              <w:t xml:space="preserve">  </w:t>
+            <w:r>
+              <w:rPr>
+                <w:rFonts w:ascii="Times New Roman" w:hAnsi="Times New Roman" w:cs="Times New Roman"/>
+                <w:sz w:val="24"/>
+                <w:szCs w:val="24"/>
+              </w:rPr>
+              <w:t>Muncul sebuah dialog detail transaksi dengan data total harga, vendor, tanggal pembayaran dan penerimaan barang, dan daftar detail transaksi</w:t>
+            </w:r>
+          </w:p>
+        </w:tc>
+        <w:tc>
+          <w:tcPr>
+            <w:tcW w:w="2190" w:type="dxa"/>
+            <w:tcBorders>
+              <w:left w:val="single" w:sz="8" w:space="0" w:color="auto"/>
+              <w:bottom w:val="single" w:sz="8" w:space="0" w:color="auto"/>
+              <w:right w:val="single" w:sz="8" w:space="0" w:color="auto"/>
+            </w:tcBorders>
+          </w:tcPr>
+          <w:p>
+            <w:pPr>
+              <w:rPr>
+                <w:rFonts w:ascii="Times New Roman" w:hAnsi="Times New Roman" w:cs="Times New Roman"/>
+                <w:b/>
+                <w:bCs/>
+                <w:color w:val="70AD47" w:themeColor="accent6"/>
+                <w:sz w:val="24"/>
+                <w:szCs w:val="24"/>
+              </w:rPr>
+            </w:pPr>
+            <w:r>
+              <w:rPr>
+                <w:rFonts w:ascii="Times New Roman" w:hAnsi="Times New Roman" w:cs="Times New Roman"/>
+                <w:b/>
+                <w:bCs/>
+                <w:color w:val="70AD47" w:themeColor="accent6"/>
+                <w:sz w:val="24"/>
+                <w:szCs w:val="24"/>
+              </w:rPr>
+              <w:t>PASS</w:t>
+            </w:r>
+          </w:p>
+          <w:p>
+            <w:pPr>
+              <w:rPr>
+                <w:rFonts w:ascii="Times New Roman" w:hAnsi="Times New Roman" w:cs="Times New Roman"/>
+                <w:sz w:val="24"/>
+                <w:szCs w:val="24"/>
+              </w:rPr>
+            </w:pPr>
+            <w:r>
+              <w:rPr>
+                <w:rFonts w:ascii="Times New Roman" w:hAnsi="Times New Roman" w:cs="Times New Roman"/>
+                <w:b/>
+                <w:bCs/>
+                <w:color w:val="000000" w:themeColor="text1"/>
+                <w:sz w:val="24"/>
+                <w:szCs w:val="24"/>
+              </w:rPr>
+              <w:t>26 November 2021</w:t>
             </w:r>
           </w:p>
         </w:tc>
@@ -599,7 +415,7 @@
       <w:tr>
         <w:tc>
           <w:tcPr>
-            <w:tcW w:w="1838" w:type="dxa"/>
+            <w:tcW w:w="1408" w:type="dxa"/>
             <w:vMerge/>
             <w:tcBorders>
               <w:left w:val="single" w:sz="8" w:space="0" w:color="auto"/>
@@ -619,7 +435,7 @@
         </w:tc>
         <w:tc>
           <w:tcPr>
-            <w:tcW w:w="3119" w:type="dxa"/>
+            <w:tcW w:w="2410" w:type="dxa"/>
             <w:tcBorders>
               <w:left w:val="single" w:sz="8" w:space="0" w:color="auto"/>
               <w:bottom w:val="single" w:sz="8" w:space="0" w:color="auto"/>
@@ -634,47 +450,27 @@
                 <w:szCs w:val="24"/>
               </w:rPr>
             </w:pPr>
-            <w:proofErr w:type="spellStart"/>
-            <w:r>
-              <w:rPr>
-                <w:rFonts w:ascii="Times New Roman" w:hAnsi="Times New Roman" w:cs="Times New Roman"/>
-                <w:sz w:val="24"/>
-                <w:szCs w:val="24"/>
-              </w:rPr>
-              <w:t>Menekan</w:t>
-            </w:r>
-            <w:proofErr w:type="spellEnd"/>
-            <w:r>
-              <w:rPr>
-                <w:rFonts w:ascii="Times New Roman" w:hAnsi="Times New Roman" w:cs="Times New Roman"/>
-                <w:sz w:val="24"/>
-                <w:szCs w:val="24"/>
-              </w:rPr>
-              <w:t xml:space="preserve"> </w:t>
-            </w:r>
-            <w:proofErr w:type="spellStart"/>
-            <w:r>
-              <w:rPr>
-                <w:rFonts w:ascii="Times New Roman" w:hAnsi="Times New Roman" w:cs="Times New Roman"/>
-                <w:sz w:val="24"/>
-                <w:szCs w:val="24"/>
-              </w:rPr>
-              <w:t>tombol</w:t>
-            </w:r>
-            <w:proofErr w:type="spellEnd"/>
-            <w:r>
-              <w:rPr>
-                <w:rFonts w:ascii="Times New Roman" w:hAnsi="Times New Roman" w:cs="Times New Roman"/>
-                <w:sz w:val="24"/>
-                <w:szCs w:val="24"/>
-              </w:rPr>
-              <w:t xml:space="preserve"> Clear</w:t>
-            </w:r>
-          </w:p>
-        </w:tc>
-        <w:tc>
-          <w:tcPr>
-            <w:tcW w:w="2976" w:type="dxa"/>
+            <w:r>
+              <w:rPr>
+                <w:rFonts w:ascii="Times New Roman" w:hAnsi="Times New Roman" w:cs="Times New Roman"/>
+                <w:sz w:val="24"/>
+                <w:szCs w:val="24"/>
+              </w:rPr>
+              <w:t xml:space="preserve">Menekan tombol </w:t>
+            </w:r>
+            <w:r>
+              <w:rPr>
+                <w:rFonts w:ascii="Times New Roman" w:hAnsi="Times New Roman" w:cs="Times New Roman"/>
+                <w:sz w:val="24"/>
+                <w:szCs w:val="24"/>
+              </w:rPr>
+              <w:t>lakukan transaksi pada dialog detail transaksi</w:t>
+            </w:r>
+          </w:p>
+        </w:tc>
+        <w:tc>
+          <w:tcPr>
+            <w:tcW w:w="2998" w:type="dxa"/>
             <w:tcBorders>
               <w:left w:val="single" w:sz="8" w:space="0" w:color="auto"/>
               <w:bottom w:val="single" w:sz="8" w:space="0" w:color="auto"/>
@@ -689,59 +485,195 @@
                 <w:szCs w:val="24"/>
               </w:rPr>
             </w:pPr>
-            <w:proofErr w:type="spellStart"/>
-            <w:r>
-              <w:rPr>
-                <w:rFonts w:ascii="Times New Roman" w:hAnsi="Times New Roman" w:cs="Times New Roman"/>
-                <w:sz w:val="24"/>
-                <w:szCs w:val="24"/>
-              </w:rPr>
-              <w:t>Tanggal</w:t>
-            </w:r>
-            <w:proofErr w:type="spellEnd"/>
-            <w:r>
-              <w:rPr>
-                <w:rFonts w:ascii="Times New Roman" w:hAnsi="Times New Roman" w:cs="Times New Roman"/>
-                <w:sz w:val="24"/>
-                <w:szCs w:val="24"/>
-              </w:rPr>
-              <w:t xml:space="preserve"> pada input date field </w:t>
-            </w:r>
-            <w:proofErr w:type="spellStart"/>
-            <w:r>
-              <w:rPr>
-                <w:rFonts w:ascii="Times New Roman" w:hAnsi="Times New Roman" w:cs="Times New Roman"/>
-                <w:sz w:val="24"/>
-                <w:szCs w:val="24"/>
-              </w:rPr>
-              <w:t>kembali</w:t>
-            </w:r>
-            <w:proofErr w:type="spellEnd"/>
-            <w:r>
-              <w:rPr>
-                <w:rFonts w:ascii="Times New Roman" w:hAnsi="Times New Roman" w:cs="Times New Roman"/>
-                <w:sz w:val="24"/>
-                <w:szCs w:val="24"/>
-              </w:rPr>
-              <w:t xml:space="preserve"> </w:t>
-            </w:r>
-            <w:proofErr w:type="spellStart"/>
-            <w:r>
-              <w:rPr>
-                <w:rFonts w:ascii="Times New Roman" w:hAnsi="Times New Roman" w:cs="Times New Roman"/>
-                <w:sz w:val="24"/>
-                <w:szCs w:val="24"/>
-              </w:rPr>
-              <w:t>ke</w:t>
-            </w:r>
-            <w:proofErr w:type="spellEnd"/>
-            <w:r>
-              <w:rPr>
-                <w:rFonts w:ascii="Times New Roman" w:hAnsi="Times New Roman" w:cs="Times New Roman"/>
-                <w:sz w:val="24"/>
-                <w:szCs w:val="24"/>
-              </w:rPr>
-              <w:t xml:space="preserve"> default</w:t>
+            <w:r>
+              <w:rPr>
+                <w:rFonts w:ascii="Times New Roman" w:hAnsi="Times New Roman" w:cs="Times New Roman"/>
+                <w:sz w:val="24"/>
+                <w:szCs w:val="24"/>
+              </w:rPr>
+              <w:t>User dialihkan ke halaman melakukan transaksi untuk transaksi header yang dipilih</w:t>
+            </w:r>
+          </w:p>
+        </w:tc>
+        <w:tc>
+          <w:tcPr>
+            <w:tcW w:w="2190" w:type="dxa"/>
+            <w:tcBorders>
+              <w:left w:val="single" w:sz="8" w:space="0" w:color="auto"/>
+              <w:bottom w:val="single" w:sz="8" w:space="0" w:color="auto"/>
+              <w:right w:val="single" w:sz="8" w:space="0" w:color="auto"/>
+            </w:tcBorders>
+          </w:tcPr>
+          <w:p>
+            <w:pPr>
+              <w:rPr>
+                <w:rFonts w:ascii="Times New Roman" w:hAnsi="Times New Roman" w:cs="Times New Roman"/>
+                <w:b/>
+                <w:bCs/>
+                <w:color w:val="70AD47" w:themeColor="accent6"/>
+                <w:sz w:val="24"/>
+                <w:szCs w:val="24"/>
+              </w:rPr>
+            </w:pPr>
+            <w:r>
+              <w:rPr>
+                <w:rFonts w:ascii="Times New Roman" w:hAnsi="Times New Roman" w:cs="Times New Roman"/>
+                <w:b/>
+                <w:bCs/>
+                <w:color w:val="70AD47" w:themeColor="accent6"/>
+                <w:sz w:val="24"/>
+                <w:szCs w:val="24"/>
+              </w:rPr>
+              <w:t>PASS</w:t>
+            </w:r>
+          </w:p>
+          <w:p>
+            <w:pPr>
+              <w:rPr>
+                <w:rFonts w:ascii="Times New Roman" w:hAnsi="Times New Roman" w:cs="Times New Roman"/>
+                <w:sz w:val="24"/>
+                <w:szCs w:val="24"/>
+              </w:rPr>
+            </w:pPr>
+            <w:r>
+              <w:rPr>
+                <w:rFonts w:ascii="Times New Roman" w:hAnsi="Times New Roman" w:cs="Times New Roman"/>
+                <w:b/>
+                <w:bCs/>
+                <w:color w:val="000000" w:themeColor="text1"/>
+                <w:sz w:val="24"/>
+                <w:szCs w:val="24"/>
+              </w:rPr>
+              <w:t>26 November 2021</w:t>
+            </w:r>
+          </w:p>
+        </w:tc>
+      </w:tr>
+      <w:tr>
+        <w:tc>
+          <w:tcPr>
+            <w:tcW w:w="1408" w:type="dxa"/>
+            <w:vMerge/>
+            <w:tcBorders>
+              <w:left w:val="single" w:sz="8" w:space="0" w:color="auto"/>
+              <w:right w:val="single" w:sz="8" w:space="0" w:color="auto"/>
+            </w:tcBorders>
+          </w:tcPr>
+          <w:p>
+            <w:pPr>
+              <w:jc w:val="center"/>
+              <w:rPr>
+                <w:rFonts w:ascii="Times New Roman" w:hAnsi="Times New Roman" w:cs="Times New Roman"/>
+                <w:sz w:val="24"/>
+                <w:szCs w:val="24"/>
+              </w:rPr>
+            </w:pPr>
+          </w:p>
+        </w:tc>
+        <w:tc>
+          <w:tcPr>
+            <w:tcW w:w="2410" w:type="dxa"/>
+            <w:tcBorders>
+              <w:left w:val="single" w:sz="8" w:space="0" w:color="auto"/>
+              <w:bottom w:val="single" w:sz="8" w:space="0" w:color="auto"/>
+              <w:right w:val="single" w:sz="8" w:space="0" w:color="auto"/>
+            </w:tcBorders>
+          </w:tcPr>
+          <w:p>
+            <w:pPr>
+              <w:rPr>
+                <w:rFonts w:ascii="Times New Roman" w:hAnsi="Times New Roman" w:cs="Times New Roman"/>
+                <w:sz w:val="24"/>
+                <w:szCs w:val="24"/>
+              </w:rPr>
+            </w:pPr>
+            <w:r>
+              <w:rPr>
+                <w:rFonts w:ascii="Times New Roman" w:hAnsi="Times New Roman" w:cs="Times New Roman"/>
+                <w:sz w:val="24"/>
+                <w:szCs w:val="24"/>
+              </w:rPr>
+              <w:t>Menekan tombol Clear</w:t>
+            </w:r>
+          </w:p>
+        </w:tc>
+        <w:tc>
+          <w:tcPr>
+            <w:tcW w:w="2998" w:type="dxa"/>
+            <w:tcBorders>
+              <w:left w:val="single" w:sz="8" w:space="0" w:color="auto"/>
+              <w:bottom w:val="single" w:sz="8" w:space="0" w:color="auto"/>
+              <w:right w:val="single" w:sz="8" w:space="0" w:color="auto"/>
+            </w:tcBorders>
+          </w:tcPr>
+          <w:p>
+            <w:pPr>
+              <w:rPr>
+                <w:rFonts w:ascii="Times New Roman" w:hAnsi="Times New Roman" w:cs="Times New Roman"/>
+                <w:sz w:val="24"/>
+                <w:szCs w:val="24"/>
+              </w:rPr>
+            </w:pPr>
+            <w:r>
+              <w:rPr>
+                <w:rFonts w:ascii="Times New Roman" w:hAnsi="Times New Roman" w:cs="Times New Roman"/>
+                <w:sz w:val="24"/>
+                <w:szCs w:val="24"/>
+              </w:rPr>
+              <w:t>Tanggal pada input date field kembali ke default</w:t>
+            </w:r>
+          </w:p>
+        </w:tc>
+        <w:tc>
+          <w:tcPr>
+            <w:tcW w:w="2190" w:type="dxa"/>
+            <w:tcBorders>
+              <w:left w:val="single" w:sz="8" w:space="0" w:color="auto"/>
+              <w:bottom w:val="single" w:sz="8" w:space="0" w:color="auto"/>
+              <w:right w:val="single" w:sz="8" w:space="0" w:color="auto"/>
+            </w:tcBorders>
+          </w:tcPr>
+          <w:p>
+            <w:pPr>
+              <w:rPr>
+                <w:rFonts w:ascii="Times New Roman" w:hAnsi="Times New Roman" w:cs="Times New Roman"/>
+                <w:b/>
+                <w:bCs/>
+                <w:color w:val="70AD47" w:themeColor="accent6"/>
+                <w:sz w:val="24"/>
+                <w:szCs w:val="24"/>
+              </w:rPr>
+            </w:pPr>
+            <w:r>
+              <w:rPr>
+                <w:rFonts w:ascii="Times New Roman" w:hAnsi="Times New Roman" w:cs="Times New Roman"/>
+                <w:b/>
+                <w:bCs/>
+                <w:color w:val="70AD47" w:themeColor="accent6"/>
+                <w:sz w:val="24"/>
+                <w:szCs w:val="24"/>
+              </w:rPr>
+              <w:t>PASS</w:t>
+            </w:r>
+          </w:p>
+          <w:p>
+            <w:pPr>
+              <w:rPr>
+                <w:rFonts w:ascii="Times New Roman" w:hAnsi="Times New Roman" w:cs="Times New Roman"/>
+                <w:sz w:val="24"/>
+                <w:szCs w:val="24"/>
+              </w:rPr>
+            </w:pPr>
+            <w:r>
+              <w:rPr>
+                <w:rFonts w:ascii="Times New Roman" w:hAnsi="Times New Roman" w:cs="Times New Roman"/>
+                <w:b/>
+                <w:bCs/>
+                <w:color w:val="000000" w:themeColor="text1"/>
+                <w:sz w:val="24"/>
+                <w:szCs w:val="24"/>
+              </w:rPr>
+              <w:t>26 November 2021</w:t>
             </w:r>
           </w:p>
         </w:tc>
@@ -1157,7 +1089,7 @@
   <w:style w:type="paragraph" w:default="1" w:styleId="Normal">
     <w:name w:val="Normal"/>
     <w:qFormat/>
-    <w:rsid w:val="00D843B4"/>
+    <w:rsid w:val="00284C26"/>
   </w:style>
   <w:style w:type="character" w:default="1" w:styleId="DefaultParagraphFont">
     <w:name w:val="Default Paragraph Font"/>
@@ -1204,6 +1136,74 @@
         <w:insideV w:val="single" w:sz="4" w:space="0" w:color="auto"/>
       </w:tblBorders>
     </w:tblPr>
+  </w:style>
+  <w:style w:type="character" w:styleId="CommentReference">
+    <w:name w:val="annotation reference"/>
+    <w:basedOn w:val="DefaultParagraphFont"/>
+    <w:uiPriority w:val="99"/>
+    <w:semiHidden/>
+    <w:unhideWhenUsed/>
+    <w:rsid w:val="00EE658F"/>
+    <w:rPr>
+      <w:sz w:val="16"/>
+      <w:szCs w:val="16"/>
+    </w:rPr>
+  </w:style>
+  <w:style w:type="paragraph" w:styleId="CommentText">
+    <w:name w:val="annotation text"/>
+    <w:basedOn w:val="Normal"/>
+    <w:link w:val="CommentTextChar"/>
+    <w:uiPriority w:val="99"/>
+    <w:semiHidden/>
+    <w:unhideWhenUsed/>
+    <w:rsid w:val="00EE658F"/>
+    <w:pPr>
+      <w:spacing w:line="240" w:lineRule="auto"/>
+    </w:pPr>
+    <w:rPr>
+      <w:sz w:val="20"/>
+      <w:szCs w:val="20"/>
+    </w:rPr>
+  </w:style>
+  <w:style w:type="character" w:customStyle="1" w:styleId="CommentTextChar">
+    <w:name w:val="Comment Text Char"/>
+    <w:basedOn w:val="DefaultParagraphFont"/>
+    <w:link w:val="CommentText"/>
+    <w:uiPriority w:val="99"/>
+    <w:semiHidden/>
+    <w:rsid w:val="00EE658F"/>
+    <w:rPr>
+      <w:sz w:val="20"/>
+      <w:szCs w:val="20"/>
+    </w:rPr>
+  </w:style>
+  <w:style w:type="paragraph" w:styleId="CommentSubject">
+    <w:name w:val="annotation subject"/>
+    <w:basedOn w:val="CommentText"/>
+    <w:next w:val="CommentText"/>
+    <w:link w:val="CommentSubjectChar"/>
+    <w:uiPriority w:val="99"/>
+    <w:semiHidden/>
+    <w:unhideWhenUsed/>
+    <w:rsid w:val="00EE658F"/>
+    <w:rPr>
+      <w:b/>
+      <w:bCs/>
+    </w:rPr>
+  </w:style>
+  <w:style w:type="character" w:customStyle="1" w:styleId="CommentSubjectChar">
+    <w:name w:val="Comment Subject Char"/>
+    <w:basedOn w:val="CommentTextChar"/>
+    <w:link w:val="CommentSubject"/>
+    <w:uiPriority w:val="99"/>
+    <w:semiHidden/>
+    <w:rsid w:val="00EE658F"/>
+    <w:rPr>
+      <w:b/>
+      <w:bCs/>
+      <w:sz w:val="20"/>
+      <w:szCs w:val="20"/>
+    </w:rPr>
   </w:style>
 </w:styles>
 </file>

</xml_diff>